<commit_message>
Printing accompaniment in lines enabled
penalty function improved; diploma document enriched
</commit_message>
<xml_diff>
--- a/Automatyczne komponowanie muzyki - Filip Czajkowski.docx
+++ b/Automatyczne komponowanie muzyki - Filip Czajkowski.docx
@@ -104,18 +104,7 @@
           <w:sz w:val="32"/>
           <w:szCs w:val="32"/>
         </w:rPr>
-        <w:t>Praca dyplomowa z</w:t>
-      </w:r>
-      <w:bookmarkStart w:id="0" w:name="_GoBack"/>
-      <w:bookmarkEnd w:id="0"/>
-      <w:r>
-        <w:rPr>
-          <w:rFonts w:ascii="Arial" w:hAnsi="Arial" w:cs="Arial"/>
-          <w:b/>
-          <w:sz w:val="32"/>
-          <w:szCs w:val="32"/>
-        </w:rPr>
-        <w:t xml:space="preserve"> kierunku Informatyka, studia stacjonarne II stopnia</w:t>
+        <w:t>Praca dyplomowa z kierunku Informatyka, studia stacjonarne II stopnia</w:t>
       </w:r>
     </w:p>
     <w:p>
@@ -139,7 +128,7 @@
           <w:szCs w:val="28"/>
         </w:rPr>
       </w:pPr>
-      <w:bookmarkStart w:id="1" w:name="_Toc460550329"/>
+      <w:bookmarkStart w:id="0" w:name="_Toc460550329"/>
       <w:r>
         <w:rPr>
           <w:rFonts w:cs="Arial"/>
@@ -148,7 +137,7 @@
         </w:rPr>
         <w:t>Streszczenie:</w:t>
       </w:r>
-      <w:bookmarkEnd w:id="1"/>
+      <w:bookmarkEnd w:id="0"/>
     </w:p>
     <w:p>
       <w:pPr>
@@ -256,7 +245,7 @@
           <w:szCs w:val="28"/>
         </w:rPr>
       </w:pPr>
-      <w:bookmarkStart w:id="2" w:name="_Toc460550330"/>
+      <w:bookmarkStart w:id="1" w:name="_Toc460550330"/>
       <w:r>
         <w:rPr>
           <w:rFonts w:cs="Arial"/>
@@ -265,7 +254,7 @@
         </w:rPr>
         <w:t>Abstract:</w:t>
       </w:r>
-      <w:bookmarkEnd w:id="2"/>
+      <w:bookmarkEnd w:id="1"/>
     </w:p>
     <w:p>
       <w:pPr>
@@ -442,7 +431,7 @@
         <w:br w:type="page"/>
       </w:r>
     </w:p>
-    <w:bookmarkStart w:id="3" w:name="_Toc460550331" w:displacedByCustomXml="next"/>
+    <w:bookmarkStart w:id="2" w:name="_Toc460550331" w:displacedByCustomXml="next"/>
     <w:sdt>
       <w:sdtPr>
         <w:rPr>
@@ -478,7 +467,7 @@
             </w:rPr>
             <w:t>Spis treści</w:t>
           </w:r>
-          <w:bookmarkEnd w:id="3"/>
+          <w:bookmarkEnd w:id="2"/>
         </w:p>
         <w:p>
           <w:pPr>
@@ -4463,7 +4452,7 @@
           <w:rFonts w:cs="Arial"/>
         </w:rPr>
       </w:pPr>
-      <w:bookmarkStart w:id="4" w:name="_Toc460550332"/>
+      <w:bookmarkStart w:id="3" w:name="_Toc460550332"/>
       <w:r>
         <w:rPr>
           <w:rFonts w:cs="Arial"/>
@@ -4471,7 +4460,7 @@
         <w:lastRenderedPageBreak/>
         <w:t>Wykaz stosowanych pojęć i skrótów</w:t>
       </w:r>
-      <w:bookmarkEnd w:id="4"/>
+      <w:bookmarkEnd w:id="3"/>
     </w:p>
     <w:p>
       <w:pPr>
@@ -4808,6 +4797,59 @@
         </w:rPr>
         <w:t>w odniesieniu do głosów instrumentalnych lub wokalnych, przedział dźwięków najczęściej używany w danej partii</w:t>
       </w:r>
+      <w:r>
+        <w:rPr>
+          <w:rFonts w:ascii="Arial" w:hAnsi="Arial" w:cs="Arial"/>
+        </w:rPr>
+        <w:t>.</w:t>
+      </w:r>
+      <w:bookmarkStart w:id="4" w:name="_GoBack"/>
+      <w:bookmarkEnd w:id="4"/>
+    </w:p>
+    <w:p>
+      <w:pPr>
+        <w:pStyle w:val="Akapitzlist"/>
+        <w:numPr>
+          <w:ilvl w:val="0"/>
+          <w:numId w:val="10"/>
+        </w:numPr>
+        <w:spacing w:line="360" w:lineRule="auto"/>
+        <w:jc w:val="both"/>
+        <w:rPr>
+          <w:rFonts w:ascii="Arial" w:hAnsi="Arial" w:cs="Arial"/>
+        </w:rPr>
+      </w:pPr>
+      <w:r>
+        <w:rPr>
+          <w:rFonts w:ascii="Arial" w:hAnsi="Arial" w:cs="Arial"/>
+          <w:i/>
+        </w:rPr>
+        <w:t>Bitmapa</w:t>
+      </w:r>
+      <w:r>
+        <w:rPr>
+          <w:rFonts w:ascii="Arial" w:hAnsi="Arial" w:cs="Arial"/>
+        </w:rPr>
+        <w:t xml:space="preserve"> </w:t>
+      </w:r>
+      <w:r>
+        <w:rPr>
+          <w:rFonts w:ascii="Arial" w:hAnsi="Arial" w:cs="Arial"/>
+        </w:rPr>
+        <w:t>–</w:t>
+      </w:r>
+      <w:r>
+        <w:rPr>
+          <w:rFonts w:ascii="Arial" w:hAnsi="Arial" w:cs="Arial"/>
+        </w:rPr>
+        <w:t xml:space="preserve"> </w:t>
+      </w:r>
+      <w:r>
+        <w:rPr>
+          <w:rFonts w:ascii="Arial" w:hAnsi="Arial" w:cs="Arial"/>
+        </w:rPr>
+        <w:t>obraz w grafice rastrowej, w którym określona jest jednoznacznie zawartość każdego piksela; umożliwia to szybkie i nieskomplikowane obliczeniowo wyświetlanie obrazu, lecz nie pozwala na zwiększenie dokładności w wyniku przybliżenia.</w:t>
+      </w:r>
     </w:p>
     <w:p>
       <w:pPr>
@@ -5302,13 +5344,7 @@
         <w:rPr>
           <w:rFonts w:ascii="Arial" w:hAnsi="Arial" w:cs="Arial"/>
         </w:rPr>
-        <w:t>wyszukanej</w:t>
-      </w:r>
-      <w:r>
-        <w:rPr>
-          <w:rFonts w:ascii="Arial" w:hAnsi="Arial" w:cs="Arial"/>
-        </w:rPr>
-        <w:t xml:space="preserve"> wiodącej melodii celowo nie były zgłębiane, gdyż prace skupione były na szukaniu prawidłowego tła dla melodii już istniejącej</w:t>
+        <w:t>wyszukanej wiodącej melodii celowo nie były zgłębiane, gdyż prace skupione były na szukaniu prawidłowego tła dla melodii już istniejącej</w:t>
       </w:r>
       <w:r>
         <w:rPr>
@@ -5664,27 +5700,14 @@
             <w:r>
               <w:t xml:space="preserve">Rysunek </w:t>
             </w:r>
-            <w:r>
-              <w:fldChar w:fldCharType="begin"/>
-            </w:r>
-            <w:r>
-              <w:instrText xml:space="preserve"> SEQ Rysunek \* ARABIC </w:instrText>
-            </w:r>
-            <w:r>
-              <w:fldChar w:fldCharType="separate"/>
-            </w:r>
-            <w:r>
-              <w:rPr>
-                <w:noProof/>
-              </w:rPr>
-              <w:t>1</w:t>
-            </w:r>
-            <w:r>
-              <w:rPr>
-                <w:noProof/>
-              </w:rPr>
-              <w:fldChar w:fldCharType="end"/>
-            </w:r>
+            <w:fldSimple w:instr=" SEQ Rysunek \* ARABIC ">
+              <w:r>
+                <w:rPr>
+                  <w:noProof/>
+                </w:rPr>
+                <w:t>1</w:t>
+              </w:r>
+            </w:fldSimple>
             <w:r>
               <w:t xml:space="preserve"> </w:t>
             </w:r>
@@ -6453,27 +6476,14 @@
       <w:r>
         <w:t xml:space="preserve">Rysunek </w:t>
       </w:r>
-      <w:r>
-        <w:fldChar w:fldCharType="begin"/>
-      </w:r>
-      <w:r>
-        <w:instrText xml:space="preserve"> SEQ Rysunek \* ARABIC </w:instrText>
-      </w:r>
-      <w:r>
-        <w:fldChar w:fldCharType="separate"/>
-      </w:r>
-      <w:r>
-        <w:rPr>
-          <w:noProof/>
-        </w:rPr>
-        <w:t>2</w:t>
-      </w:r>
-      <w:r>
-        <w:rPr>
-          <w:noProof/>
-        </w:rPr>
-        <w:fldChar w:fldCharType="end"/>
-      </w:r>
+      <w:fldSimple w:instr=" SEQ Rysunek \* ARABIC ">
+        <w:r>
+          <w:rPr>
+            <w:noProof/>
+          </w:rPr>
+          <w:t>2</w:t>
+        </w:r>
+      </w:fldSimple>
       <w:r>
         <w:t xml:space="preserve"> Schemat działania programu Mezzo, źródło http://www.danielbrownmusic.com/uploads/1/3/2/3/13234393/final_dissertation_final_edit.pdf</w:t>
       </w:r>
@@ -6659,24 +6669,14 @@
       <w:r>
         <w:t xml:space="preserve">Rysunek </w:t>
       </w:r>
-      <w:r>
-        <w:fldChar w:fldCharType="begin"/>
-      </w:r>
-      <w:r>
-        <w:instrText xml:space="preserve"> SEQ Rysunek \* ARABIC </w:instrText>
-      </w:r>
-      <w:r>
-        <w:fldChar w:fldCharType="separate"/>
-      </w:r>
-      <w:r>
-        <w:rPr>
-          <w:noProof/>
-        </w:rPr>
-        <w:t>3</w:t>
-      </w:r>
-      <w:r>
-        <w:fldChar w:fldCharType="end"/>
-      </w:r>
+      <w:fldSimple w:instr=" SEQ Rysunek \* ARABIC ">
+        <w:r>
+          <w:rPr>
+            <w:noProof/>
+          </w:rPr>
+          <w:t>3</w:t>
+        </w:r>
+      </w:fldSimple>
       <w:r>
         <w:t xml:space="preserve"> Interfejs programu DigiBand, źródło </w:t>
       </w:r>
@@ -6907,27 +6907,14 @@
       <w:r>
         <w:t xml:space="preserve">Rysunek </w:t>
       </w:r>
-      <w:r>
-        <w:fldChar w:fldCharType="begin"/>
-      </w:r>
-      <w:r>
-        <w:instrText xml:space="preserve"> SEQ Rysunek \* ARABIC </w:instrText>
-      </w:r>
-      <w:r>
-        <w:fldChar w:fldCharType="separate"/>
-      </w:r>
-      <w:r>
-        <w:rPr>
-          <w:noProof/>
-        </w:rPr>
-        <w:t>4</w:t>
-      </w:r>
-      <w:r>
-        <w:rPr>
-          <w:noProof/>
-        </w:rPr>
-        <w:fldChar w:fldCharType="end"/>
-      </w:r>
+      <w:fldSimple w:instr=" SEQ Rysunek \* ARABIC ">
+        <w:r>
+          <w:rPr>
+            <w:noProof/>
+          </w:rPr>
+          <w:t>4</w:t>
+        </w:r>
+      </w:fldSimple>
       <w:r>
         <w:rPr>
           <w:noProof/>
@@ -8172,27 +8159,14 @@
       <w:r>
         <w:t xml:space="preserve">Rysunek </w:t>
       </w:r>
-      <w:r>
-        <w:fldChar w:fldCharType="begin"/>
-      </w:r>
-      <w:r>
-        <w:instrText xml:space="preserve"> SEQ Rysunek \* ARABIC </w:instrText>
-      </w:r>
-      <w:r>
-        <w:fldChar w:fldCharType="separate"/>
-      </w:r>
-      <w:r>
-        <w:rPr>
-          <w:noProof/>
-        </w:rPr>
-        <w:t>5</w:t>
-      </w:r>
-      <w:r>
-        <w:rPr>
-          <w:noProof/>
-        </w:rPr>
-        <w:fldChar w:fldCharType="end"/>
-      </w:r>
+      <w:fldSimple w:instr=" SEQ Rysunek \* ARABIC ">
+        <w:r>
+          <w:rPr>
+            <w:noProof/>
+          </w:rPr>
+          <w:t>5</w:t>
+        </w:r>
+      </w:fldSimple>
       <w:r>
         <w:t xml:space="preserve"> Fragment zapisu nutowego pieśni "Kozak" S. Moniuszki z akompaniamentem pianina (c-moll).</w:t>
       </w:r>
@@ -8590,27 +8564,14 @@
       <w:r>
         <w:t xml:space="preserve">Rysunek </w:t>
       </w:r>
-      <w:r>
-        <w:fldChar w:fldCharType="begin"/>
-      </w:r>
-      <w:r>
-        <w:instrText xml:space="preserve"> SEQ Rysunek \* ARABIC </w:instrText>
-      </w:r>
-      <w:r>
-        <w:fldChar w:fldCharType="separate"/>
-      </w:r>
-      <w:r>
-        <w:rPr>
-          <w:noProof/>
-        </w:rPr>
-        <w:t>6</w:t>
-      </w:r>
-      <w:r>
-        <w:rPr>
-          <w:noProof/>
-        </w:rPr>
-        <w:fldChar w:fldCharType="end"/>
-      </w:r>
+      <w:fldSimple w:instr=" SEQ Rysunek \* ARABIC ">
+        <w:r>
+          <w:rPr>
+            <w:noProof/>
+          </w:rPr>
+          <w:t>6</w:t>
+        </w:r>
+      </w:fldSimple>
       <w:r>
         <w:t xml:space="preserve"> Tonacje i znaki przy kluczu wiolinowym, źródło </w:t>
       </w:r>
@@ -8797,27 +8758,14 @@
       <w:r>
         <w:t xml:space="preserve">Rysunek </w:t>
       </w:r>
-      <w:r>
-        <w:fldChar w:fldCharType="begin"/>
-      </w:r>
-      <w:r>
-        <w:instrText xml:space="preserve"> SEQ Rysunek \* ARABIC </w:instrText>
-      </w:r>
-      <w:r>
-        <w:fldChar w:fldCharType="separate"/>
-      </w:r>
-      <w:r>
-        <w:rPr>
-          <w:noProof/>
-        </w:rPr>
-        <w:t>7</w:t>
-      </w:r>
-      <w:r>
-        <w:rPr>
-          <w:noProof/>
-        </w:rPr>
-        <w:fldChar w:fldCharType="end"/>
-      </w:r>
+      <w:fldSimple w:instr=" SEQ Rysunek \* ARABIC ">
+        <w:r>
+          <w:rPr>
+            <w:noProof/>
+          </w:rPr>
+          <w:t>7</w:t>
+        </w:r>
+      </w:fldSimple>
       <w:r>
         <w:t xml:space="preserve"> Podział wartości rytmicznych, źródło </w:t>
       </w:r>
@@ -8861,27 +8809,14 @@
       <w:r>
         <w:t xml:space="preserve">Tabela </w:t>
       </w:r>
-      <w:r>
-        <w:fldChar w:fldCharType="begin"/>
-      </w:r>
-      <w:r>
-        <w:instrText xml:space="preserve"> SEQ Tabela \* ARABIC </w:instrText>
-      </w:r>
-      <w:r>
-        <w:fldChar w:fldCharType="separate"/>
-      </w:r>
-      <w:r>
-        <w:rPr>
-          <w:noProof/>
-        </w:rPr>
-        <w:t>1</w:t>
-      </w:r>
-      <w:r>
-        <w:rPr>
-          <w:noProof/>
-        </w:rPr>
-        <w:fldChar w:fldCharType="end"/>
-      </w:r>
+      <w:fldSimple w:instr=" SEQ Tabela \* ARABIC ">
+        <w:r>
+          <w:rPr>
+            <w:noProof/>
+          </w:rPr>
+          <w:t>1</w:t>
+        </w:r>
+      </w:fldSimple>
       <w:r>
         <w:t xml:space="preserve"> Wartości rytmiczne przedłużane, źródło </w:t>
       </w:r>
@@ -9244,27 +9179,14 @@
       <w:r>
         <w:t xml:space="preserve">Rysunek </w:t>
       </w:r>
-      <w:r>
-        <w:fldChar w:fldCharType="begin"/>
-      </w:r>
-      <w:r>
-        <w:instrText xml:space="preserve"> SEQ Rysunek \* ARABIC </w:instrText>
-      </w:r>
-      <w:r>
-        <w:fldChar w:fldCharType="separate"/>
-      </w:r>
-      <w:r>
-        <w:rPr>
-          <w:noProof/>
-        </w:rPr>
-        <w:t>8</w:t>
-      </w:r>
-      <w:r>
-        <w:rPr>
-          <w:noProof/>
-        </w:rPr>
-        <w:fldChar w:fldCharType="end"/>
-      </w:r>
+      <w:fldSimple w:instr=" SEQ Rysunek \* ARABIC ">
+        <w:r>
+          <w:rPr>
+            <w:noProof/>
+          </w:rPr>
+          <w:t>8</w:t>
+        </w:r>
+      </w:fldSimple>
       <w:r>
         <w:t xml:space="preserve"> Fra</w:t>
       </w:r>
@@ -9436,13 +9358,7 @@
         <w:rPr>
           <w:rFonts w:ascii="Arial" w:hAnsi="Arial" w:cs="Arial"/>
         </w:rPr>
-        <w:t xml:space="preserve">uzupełnia </w:t>
-      </w:r>
-      <w:r>
-        <w:rPr>
-          <w:rFonts w:ascii="Arial" w:hAnsi="Arial" w:cs="Arial"/>
-        </w:rPr>
-        <w:t xml:space="preserve">jej wcześniej wyliczone atrybuty </w:t>
+        <w:t xml:space="preserve">uzupełnia jej wcześniej wyliczone atrybuty </w:t>
       </w:r>
       <w:r>
         <w:rPr>
@@ -9543,24 +9459,14 @@
       <w:r>
         <w:t xml:space="preserve">Rysunek </w:t>
       </w:r>
-      <w:r>
-        <w:fldChar w:fldCharType="begin"/>
-      </w:r>
-      <w:r>
-        <w:instrText xml:space="preserve"> SEQ Rysunek \* ARABIC </w:instrText>
-      </w:r>
-      <w:r>
-        <w:fldChar w:fldCharType="separate"/>
-      </w:r>
-      <w:r>
-        <w:rPr>
-          <w:noProof/>
-        </w:rPr>
-        <w:t>9</w:t>
-      </w:r>
-      <w:r>
-        <w:fldChar w:fldCharType="end"/>
-      </w:r>
+      <w:fldSimple w:instr=" SEQ Rysunek \* ARABIC ">
+        <w:r>
+          <w:rPr>
+            <w:noProof/>
+          </w:rPr>
+          <w:t>9</w:t>
+        </w:r>
+      </w:fldSimple>
       <w:r>
         <w:t xml:space="preserve"> Trójdźwięk zapisany na pięciolinii, źródło </w:t>
       </w:r>
@@ -9743,24 +9649,14 @@
       <w:r>
         <w:t xml:space="preserve">Rysunek </w:t>
       </w:r>
-      <w:r>
-        <w:fldChar w:fldCharType="begin"/>
-      </w:r>
-      <w:r>
-        <w:instrText xml:space="preserve"> SEQ Rysunek \* ARABIC </w:instrText>
-      </w:r>
-      <w:r>
-        <w:fldChar w:fldCharType="separate"/>
-      </w:r>
-      <w:r>
-        <w:rPr>
-          <w:noProof/>
-        </w:rPr>
-        <w:t>10</w:t>
-      </w:r>
-      <w:r>
-        <w:fldChar w:fldCharType="end"/>
-      </w:r>
+      <w:fldSimple w:instr=" SEQ Rysunek \* ARABIC ">
+        <w:r>
+          <w:rPr>
+            <w:noProof/>
+          </w:rPr>
+          <w:t>10</w:t>
+        </w:r>
+      </w:fldSimple>
       <w:r>
         <w:t xml:space="preserve"> Fragment zapisu nutowego z nutami o różnym kierunku</w:t>
       </w:r>
@@ -9860,19 +9756,7 @@
         <w:rPr>
           <w:rFonts w:ascii="Arial" w:hAnsi="Arial" w:cs="Arial"/>
         </w:rPr>
-        <w:t xml:space="preserve"> Istnieje także powiązanie nut należących do tego samego akordu, które są prezentowane w pionie. W takim przypadku, wiążąca jest pozycja najniższej nuty w akordzie, ona determinuje kierunek ogonka, a pozostałe prezentowane </w:t>
-      </w:r>
-      <w:r>
-        <w:rPr>
-          <w:rFonts w:ascii="Arial" w:hAnsi="Arial" w:cs="Arial"/>
-        </w:rPr>
-        <w:t xml:space="preserve">są </w:t>
-      </w:r>
-      <w:r>
-        <w:rPr>
-          <w:rFonts w:ascii="Arial" w:hAnsi="Arial" w:cs="Arial"/>
-        </w:rPr>
-        <w:t>z tym samym kierunkiem.</w:t>
+        <w:t xml:space="preserve"> Istnieje także powiązanie nut należących do tego samego akordu, które są prezentowane w pionie. W takim przypadku, wiążąca jest pozycja najniższej nuty w akordzie, ona determinuje kierunek ogonka, a pozostałe prezentowane są z tym samym kierunkiem.</w:t>
       </w:r>
     </w:p>
     <w:p>
@@ -10041,24 +9925,14 @@
       <w:r>
         <w:t xml:space="preserve">Rysunek </w:t>
       </w:r>
-      <w:r>
-        <w:fldChar w:fldCharType="begin"/>
-      </w:r>
-      <w:r>
-        <w:instrText xml:space="preserve"> SEQ Rysunek \* ARABIC </w:instrText>
-      </w:r>
-      <w:r>
-        <w:fldChar w:fldCharType="separate"/>
-      </w:r>
-      <w:r>
-        <w:rPr>
-          <w:noProof/>
-        </w:rPr>
-        <w:t>11</w:t>
-      </w:r>
-      <w:r>
-        <w:fldChar w:fldCharType="end"/>
-      </w:r>
+      <w:fldSimple w:instr=" SEQ Rysunek \* ARABIC ">
+        <w:r>
+          <w:rPr>
+            <w:noProof/>
+          </w:rPr>
+          <w:t>11</w:t>
+        </w:r>
+      </w:fldSimple>
       <w:r>
         <w:t xml:space="preserve"> Przykładowy zapis nutowy dwóch głosów w programie MusicAnalyzer</w:t>
       </w:r>
@@ -10182,28 +10056,497 @@
     </w:p>
     <w:p>
       <w:pPr>
-        <w:pStyle w:val="Akapitzlist"/>
-        <w:spacing w:line="360" w:lineRule="auto"/>
-        <w:jc w:val="both"/>
-        <w:rPr>
-          <w:rFonts w:ascii="Arial" w:hAnsi="Arial" w:cs="Arial"/>
-          <w:b/>
+        <w:spacing w:line="360" w:lineRule="auto"/>
+        <w:ind w:firstLine="360"/>
+        <w:jc w:val="both"/>
+        <w:rPr>
+          <w:rFonts w:ascii="Arial" w:hAnsi="Arial" w:cs="Arial"/>
+        </w:rPr>
+      </w:pPr>
+      <w:r>
+        <w:rPr>
+          <w:rFonts w:ascii="Arial" w:hAnsi="Arial" w:cs="Arial"/>
+        </w:rPr>
+        <w:t xml:space="preserve">Po zakończeniu działania algorytmu </w:t>
+      </w:r>
+      <w:r>
+        <w:rPr>
+          <w:rFonts w:ascii="Arial" w:hAnsi="Arial" w:cs="Arial"/>
           <w:i/>
-          <w:sz w:val="20"/>
-          <w:szCs w:val="20"/>
-        </w:rPr>
-      </w:pPr>
+        </w:rPr>
+        <w:t>Harmony Search</w:t>
+      </w:r>
+      <w:r>
+        <w:rPr>
+          <w:rFonts w:ascii="Arial" w:hAnsi="Arial" w:cs="Arial"/>
+        </w:rPr>
+        <w:t xml:space="preserve">, </w:t>
+      </w:r>
+      <w:r>
+        <w:rPr>
+          <w:rFonts w:ascii="Arial" w:hAnsi="Arial" w:cs="Arial"/>
+          <w:i/>
+        </w:rPr>
+        <w:t>MusicAnalyzer</w:t>
+      </w:r>
+      <w:r>
+        <w:rPr>
+          <w:rFonts w:ascii="Arial" w:hAnsi="Arial" w:cs="Arial"/>
+        </w:rPr>
+        <w:t xml:space="preserve"> wybiera najlepsze utworzone rozwiązanie i prezentuje jego zapis nutowy jako kolejną ścieżkę dźwiękową widoczną na ekranie głównym aplikacji. </w:t>
+      </w:r>
+      <w:r>
+        <w:rPr>
+          <w:rFonts w:ascii="Arial" w:hAnsi="Arial" w:cs="Arial"/>
+        </w:rPr>
+        <w:t xml:space="preserve">Zawarte w niej nuty posiadają analogicznie te same atrybuty, co zdekodowane dźwięki ze ścieżek z pliku wejściowego. </w:t>
+      </w:r>
+    </w:p>
+    <w:p>
+      <w:pPr>
+        <w:spacing w:line="360" w:lineRule="auto"/>
+        <w:ind w:firstLine="360"/>
+        <w:jc w:val="both"/>
+        <w:rPr>
+          <w:rFonts w:ascii="Arial" w:hAnsi="Arial" w:cs="Arial"/>
+        </w:rPr>
+      </w:pPr>
+      <w:r>
+        <w:rPr>
+          <w:rFonts w:ascii="Arial" w:hAnsi="Arial" w:cs="Arial"/>
+        </w:rPr>
+        <w:t>M</w:t>
+      </w:r>
+      <w:r>
+        <w:rPr>
+          <w:rFonts w:ascii="Arial" w:hAnsi="Arial" w:cs="Arial"/>
+        </w:rPr>
+        <w:t>ożliwe jest</w:t>
+      </w:r>
+      <w:r>
+        <w:rPr>
+          <w:rFonts w:ascii="Arial" w:hAnsi="Arial" w:cs="Arial"/>
+        </w:rPr>
+        <w:t xml:space="preserve"> także</w:t>
+      </w:r>
+      <w:r>
+        <w:rPr>
+          <w:rFonts w:ascii="Arial" w:hAnsi="Arial" w:cs="Arial"/>
+        </w:rPr>
+        <w:t xml:space="preserve"> wydrukowanie zapisu nutowego </w:t>
+      </w:r>
+      <w:r>
+        <w:rPr>
+          <w:rFonts w:ascii="Arial" w:hAnsi="Arial" w:cs="Arial"/>
+        </w:rPr>
+        <w:t xml:space="preserve">akompaniamentu </w:t>
+      </w:r>
+      <w:r>
+        <w:rPr>
+          <w:rFonts w:ascii="Arial" w:hAnsi="Arial" w:cs="Arial"/>
+        </w:rPr>
+        <w:t>w formacie pionowym i w podziale na strony w zależności od długości</w:t>
+      </w:r>
+      <w:r>
+        <w:rPr>
+          <w:rFonts w:ascii="Arial" w:hAnsi="Arial" w:cs="Arial"/>
+        </w:rPr>
+        <w:t xml:space="preserve"> zapisu.</w:t>
+      </w:r>
+      <w:r>
+        <w:rPr>
+          <w:rFonts w:ascii="Arial" w:hAnsi="Arial" w:cs="Arial"/>
+        </w:rPr>
+        <w:t xml:space="preserve"> Opcja ta dostępna jest z menu głównego ekranu (</w:t>
+      </w:r>
+      <w:r>
+        <w:rPr>
+          <w:rFonts w:ascii="Arial" w:hAnsi="Arial" w:cs="Arial"/>
+          <w:i/>
+        </w:rPr>
+        <w:t>Menu -&gt; Print a</w:t>
+      </w:r>
+      <w:r>
+        <w:rPr>
+          <w:rFonts w:ascii="Arial" w:hAnsi="Arial" w:cs="Arial"/>
+          <w:i/>
+        </w:rPr>
+        <w:t>c</w:t>
+      </w:r>
+      <w:r>
+        <w:rPr>
+          <w:rFonts w:ascii="Arial" w:hAnsi="Arial" w:cs="Arial"/>
+          <w:i/>
+        </w:rPr>
+        <w:t>companiment</w:t>
+      </w:r>
+      <w:r>
+        <w:rPr>
+          <w:rFonts w:ascii="Arial" w:hAnsi="Arial" w:cs="Arial"/>
+        </w:rPr>
+        <w:t>).</w:t>
+      </w:r>
+      <w:r>
+        <w:rPr>
+          <w:rFonts w:ascii="Arial" w:hAnsi="Arial" w:cs="Arial"/>
+        </w:rPr>
+        <w:t xml:space="preserve"> Należało w tym przypadku dokonać pewnych przekształceń, gdyż element graficzny w oknie aplikacji prezentuje nuty w jednym wierszu, co w przypadku prezentacji na wydruku nie byłoby</w:t>
+      </w:r>
+      <w:r>
+        <w:rPr>
+          <w:rFonts w:ascii="Arial" w:hAnsi="Arial" w:cs="Arial"/>
+        </w:rPr>
+        <w:t xml:space="preserve"> </w:t>
+      </w:r>
+      <w:r>
+        <w:rPr>
+          <w:rFonts w:ascii="Arial" w:hAnsi="Arial" w:cs="Arial"/>
+        </w:rPr>
+        <w:t xml:space="preserve">funkcjonalne. W tym celu należało podzielić jedną pięciolinię na wiele systemów tak, aby w pełnej wielkości mogły się one pomieścić na kartce papieru. Aby podzielić element graficzny na wiele części należało wpierw zapisać jego zawartość jako bitmapę a następnie kolejne fragmenty skopiować do </w:t>
+      </w:r>
+      <w:r>
+        <w:rPr>
+          <w:rFonts w:ascii="Arial" w:hAnsi="Arial" w:cs="Arial"/>
+        </w:rPr>
+        <w:t>nowej bitmapy, której wymiary</w:t>
+      </w:r>
+      <w:r>
+        <w:rPr>
+          <w:rFonts w:ascii="Arial" w:hAnsi="Arial" w:cs="Arial"/>
+        </w:rPr>
+        <w:t xml:space="preserve"> </w:t>
+      </w:r>
+      <w:r>
+        <w:rPr>
+          <w:rFonts w:ascii="Arial" w:hAnsi="Arial" w:cs="Arial"/>
+        </w:rPr>
+        <w:t>umożliwiają pomieszczenie wielu</w:t>
+      </w:r>
+      <w:r>
+        <w:rPr>
+          <w:rFonts w:ascii="Arial" w:hAnsi="Arial" w:cs="Arial"/>
+        </w:rPr>
+        <w:t xml:space="preserve"> </w:t>
+      </w:r>
+      <w:r>
+        <w:rPr>
+          <w:rFonts w:ascii="Arial" w:hAnsi="Arial" w:cs="Arial"/>
+        </w:rPr>
+        <w:t>systemów z pięcioliniami.</w:t>
+      </w:r>
+      <w:r>
+        <w:rPr>
+          <w:rFonts w:ascii="Arial" w:hAnsi="Arial" w:cs="Arial"/>
+        </w:rPr>
+        <w:t xml:space="preserve"> </w:t>
+      </w:r>
+      <w:r>
+        <w:rPr>
+          <w:rFonts w:ascii="Arial" w:hAnsi="Arial" w:cs="Arial"/>
+        </w:rPr>
+        <w:t xml:space="preserve">Dodatkowo należało zastosować podział na strony w przypadku, gdy zapis miałby zajmować więcej niż 1 stronę. </w:t>
+      </w:r>
+      <w:r>
+        <w:rPr>
+          <w:rFonts w:ascii="Arial" w:hAnsi="Arial" w:cs="Arial"/>
+        </w:rPr>
+        <w:t>Pomocny okazał się artykuł</w:t>
+      </w:r>
+      <w:r>
+        <w:rPr>
+          <w:rStyle w:val="Odwoanieprzypisudolnego"/>
+          <w:rFonts w:ascii="Arial" w:hAnsi="Arial" w:cs="Arial"/>
+        </w:rPr>
+        <w:footnoteReference w:id="8"/>
+      </w:r>
+      <w:r>
+        <w:rPr>
+          <w:rFonts w:ascii="Arial" w:hAnsi="Arial" w:cs="Arial"/>
+        </w:rPr>
+        <w:t xml:space="preserve"> Benjamina Walkera, w którym opisuje on </w:t>
+      </w:r>
+      <w:r>
+        <w:rPr>
+          <w:rFonts w:ascii="Arial" w:hAnsi="Arial" w:cs="Arial"/>
+        </w:rPr>
+        <w:lastRenderedPageBreak/>
+        <w:t>sposób implementacji podziału wydruku na strony przy konwersji elementów graficznych na bitmapy.</w:t>
+      </w:r>
+      <w:r>
+        <w:rPr>
+          <w:rFonts w:ascii="Arial" w:hAnsi="Arial" w:cs="Arial"/>
+        </w:rPr>
+        <w:t xml:space="preserve"> </w:t>
+      </w:r>
+    </w:p>
+    <w:p>
+      <w:pPr>
+        <w:spacing w:line="360" w:lineRule="auto"/>
+        <w:ind w:firstLine="360"/>
+        <w:jc w:val="both"/>
+        <w:rPr>
+          <w:rFonts w:ascii="Arial" w:hAnsi="Arial" w:cs="Arial"/>
+        </w:rPr>
+      </w:pPr>
+      <w:r>
+        <w:rPr>
+          <w:rFonts w:ascii="Arial" w:hAnsi="Arial" w:cs="Arial"/>
+        </w:rPr>
+        <w:t xml:space="preserve">Przy użyciu narzędzi systemowych </w:t>
+      </w:r>
+      <w:r>
+        <w:rPr>
+          <w:rFonts w:ascii="Arial" w:hAnsi="Arial" w:cs="Arial"/>
+          <w:i/>
+        </w:rPr>
+        <w:t>Windows</w:t>
+      </w:r>
+      <w:r>
+        <w:rPr>
+          <w:rFonts w:ascii="Arial" w:hAnsi="Arial" w:cs="Arial"/>
+          <w:i/>
+        </w:rPr>
+        <w:t>,</w:t>
+      </w:r>
+      <w:r>
+        <w:rPr>
+          <w:rFonts w:ascii="Arial" w:hAnsi="Arial" w:cs="Arial"/>
+        </w:rPr>
+        <w:t xml:space="preserve"> wydruk </w:t>
+      </w:r>
+      <w:r>
+        <w:rPr>
+          <w:rFonts w:ascii="Arial" w:hAnsi="Arial" w:cs="Arial"/>
+        </w:rPr>
+        <w:t xml:space="preserve">można </w:t>
+      </w:r>
+      <w:r>
+        <w:rPr>
+          <w:rFonts w:ascii="Arial" w:hAnsi="Arial" w:cs="Arial"/>
+        </w:rPr>
+        <w:t xml:space="preserve">zapisać do pliku </w:t>
+      </w:r>
+      <w:r>
+        <w:rPr>
+          <w:rFonts w:ascii="Arial" w:hAnsi="Arial" w:cs="Arial"/>
+          <w:i/>
+        </w:rPr>
+        <w:t>.</w:t>
+      </w:r>
+      <w:r>
+        <w:rPr>
+          <w:rFonts w:ascii="Arial" w:hAnsi="Arial" w:cs="Arial"/>
+          <w:i/>
+        </w:rPr>
+        <w:t>pdf</w:t>
+      </w:r>
+      <w:r>
+        <w:rPr>
+          <w:rFonts w:ascii="Arial" w:hAnsi="Arial" w:cs="Arial"/>
+        </w:rPr>
+        <w:t>.</w:t>
+      </w:r>
+      <w:r>
+        <w:rPr>
+          <w:rFonts w:ascii="Arial" w:hAnsi="Arial" w:cs="Arial"/>
+        </w:rPr>
+        <w:t xml:space="preserve"> Przykładowy wydruk jest przedstawiony na poniższej ilustracji. Brak bocznych marginesów jest</w:t>
+      </w:r>
+      <w:r>
+        <w:rPr>
+          <w:rFonts w:ascii="Arial" w:hAnsi="Arial" w:cs="Arial"/>
+        </w:rPr>
+        <w:t xml:space="preserve"> zdeterminowany tym, iż wskazane</w:t>
+      </w:r>
+      <w:r>
+        <w:rPr>
+          <w:rFonts w:ascii="Arial" w:hAnsi="Arial" w:cs="Arial"/>
+        </w:rPr>
+        <w:t xml:space="preserve"> narzędzie zapisujące plik w formacie </w:t>
+      </w:r>
+      <w:r>
+        <w:rPr>
+          <w:rFonts w:ascii="Arial" w:hAnsi="Arial" w:cs="Arial"/>
+          <w:i/>
+        </w:rPr>
+        <w:t>.pdf</w:t>
+      </w:r>
+      <w:r>
+        <w:rPr>
+          <w:rFonts w:ascii="Arial" w:hAnsi="Arial" w:cs="Arial"/>
+        </w:rPr>
+        <w:t xml:space="preserve"> umożliwia wydruk </w:t>
+      </w:r>
+      <w:r>
+        <w:rPr>
+          <w:rFonts w:ascii="Arial" w:hAnsi="Arial" w:cs="Arial"/>
+        </w:rPr>
+        <w:t xml:space="preserve">na całej stronie, </w:t>
+      </w:r>
+      <w:r>
+        <w:rPr>
+          <w:rFonts w:ascii="Arial" w:hAnsi="Arial" w:cs="Arial"/>
+        </w:rPr>
+        <w:t xml:space="preserve">bez marginesów. Przy użyciu fizycznej drukarki, ilość wierszy i </w:t>
+      </w:r>
+      <w:r>
+        <w:rPr>
+          <w:rFonts w:ascii="Arial" w:hAnsi="Arial" w:cs="Arial"/>
+        </w:rPr>
+        <w:t xml:space="preserve">ich </w:t>
+      </w:r>
+      <w:r>
+        <w:rPr>
+          <w:rFonts w:ascii="Arial" w:hAnsi="Arial" w:cs="Arial"/>
+        </w:rPr>
+        <w:t>szerokość będzie dostosowana do możliwości drukarki.</w:t>
+      </w:r>
+    </w:p>
+    <w:p>
+      <w:pPr>
+        <w:keepNext/>
+        <w:spacing w:line="360" w:lineRule="auto"/>
+        <w:ind w:firstLine="360"/>
+        <w:jc w:val="both"/>
+      </w:pPr>
+      <w:r>
+        <w:rPr>
+          <w:rFonts w:ascii="Arial" w:hAnsi="Arial" w:cs="Arial"/>
+          <w:noProof/>
+          <w:lang w:eastAsia="pl-PL"/>
+        </w:rPr>
+        <w:drawing>
+          <wp:inline distT="0" distB="0" distL="0" distR="0" wp14:anchorId="30C0154D" wp14:editId="701BD12C">
+            <wp:extent cx="5120640" cy="4480560"/>
+            <wp:effectExtent l="0" t="0" r="3810" b="0"/>
+            <wp:docPr id="8" name="Obraz 8"/>
+            <wp:cNvGraphicFramePr>
+              <a:graphicFrameLocks xmlns:a="http://schemas.openxmlformats.org/drawingml/2006/main" noChangeAspect="1"/>
+            </wp:cNvGraphicFramePr>
+            <a:graphic xmlns:a="http://schemas.openxmlformats.org/drawingml/2006/main">
+              <a:graphicData uri="http://schemas.openxmlformats.org/drawingml/2006/picture">
+                <pic:pic xmlns:pic="http://schemas.openxmlformats.org/drawingml/2006/picture">
+                  <pic:nvPicPr>
+                    <pic:cNvPr id="0" name="Picture 1"/>
+                    <pic:cNvPicPr>
+                      <a:picLocks noChangeAspect="1" noChangeArrowheads="1"/>
+                    </pic:cNvPicPr>
+                  </pic:nvPicPr>
+                  <pic:blipFill>
+                    <a:blip r:embed="rId22">
+                      <a:extLst>
+                        <a:ext uri="{28A0092B-C50C-407E-A947-70E740481C1C}">
+                          <a14:useLocalDpi xmlns:a14="http://schemas.microsoft.com/office/drawing/2010/main" val="0"/>
+                        </a:ext>
+                      </a:extLst>
+                    </a:blip>
+                    <a:srcRect/>
+                    <a:stretch>
+                      <a:fillRect/>
+                    </a:stretch>
+                  </pic:blipFill>
+                  <pic:spPr bwMode="auto">
+                    <a:xfrm>
+                      <a:off x="0" y="0"/>
+                      <a:ext cx="5120640" cy="4480560"/>
+                    </a:xfrm>
+                    <a:prstGeom prst="rect">
+                      <a:avLst/>
+                    </a:prstGeom>
+                    <a:noFill/>
+                    <a:ln>
+                      <a:noFill/>
+                    </a:ln>
+                  </pic:spPr>
+                </pic:pic>
+              </a:graphicData>
+            </a:graphic>
+          </wp:inline>
+        </w:drawing>
+      </w:r>
+    </w:p>
+    <w:p>
+      <w:pPr>
+        <w:pStyle w:val="Legenda"/>
+        <w:jc w:val="center"/>
+        <w:rPr>
+          <w:rFonts w:ascii="Arial" w:hAnsi="Arial" w:cs="Arial"/>
+        </w:rPr>
+      </w:pPr>
+      <w:r>
+        <w:t xml:space="preserve">Rysunek </w:t>
+      </w:r>
+      <w:fldSimple w:instr=" SEQ Rysunek \* ARABIC ">
+        <w:r>
+          <w:rPr>
+            <w:noProof/>
+          </w:rPr>
+          <w:t>12</w:t>
+        </w:r>
+      </w:fldSimple>
+      <w:r>
+        <w:t xml:space="preserve"> Przykładowy wydruk zapisu nutowego akompaniamentu</w:t>
+      </w:r>
+    </w:p>
+    <w:p>
+      <w:pPr>
+        <w:spacing w:line="360" w:lineRule="auto"/>
+        <w:ind w:firstLine="360"/>
+        <w:jc w:val="both"/>
+        <w:rPr>
+          <w:rFonts w:ascii="Arial" w:hAnsi="Arial" w:cs="Arial"/>
+        </w:rPr>
+      </w:pPr>
+      <w:commentRangeStart w:id="49"/>
+      <w:r>
+        <w:rPr>
+          <w:rFonts w:ascii="Arial" w:hAnsi="Arial" w:cs="Arial"/>
+        </w:rPr>
+        <w:t xml:space="preserve">Program pozwala także zapisać </w:t>
+      </w:r>
+      <w:r>
+        <w:rPr>
+          <w:rFonts w:ascii="Arial" w:hAnsi="Arial" w:cs="Arial"/>
+        </w:rPr>
+        <w:t xml:space="preserve">powstałą ścieżkę dźwiękową do pliku </w:t>
+      </w:r>
+      <w:r>
+        <w:rPr>
+          <w:rFonts w:ascii="Arial" w:hAnsi="Arial" w:cs="Arial"/>
+          <w:i/>
+        </w:rPr>
+        <w:t>MIDI</w:t>
+      </w:r>
+      <w:r>
+        <w:rPr>
+          <w:rFonts w:ascii="Arial" w:hAnsi="Arial" w:cs="Arial"/>
+        </w:rPr>
+        <w:t xml:space="preserve">. </w:t>
+      </w:r>
+      <w:r>
+        <w:rPr>
+          <w:rFonts w:ascii="Arial" w:hAnsi="Arial" w:cs="Arial"/>
+        </w:rPr>
+        <w:t xml:space="preserve"> Umożliwia to także odtworzenie melodii bazowej wraz z akompaniamentem.</w:t>
+      </w:r>
+      <w:commentRangeEnd w:id="49"/>
+      <w:r>
+        <w:rPr>
+          <w:rStyle w:val="Odwoaniedokomentarza"/>
+        </w:rPr>
+        <w:commentReference w:id="49"/>
+      </w:r>
     </w:p>
     <w:p>
       <w:pPr>
         <w:pStyle w:val="Nagwek2"/>
         <w:jc w:val="both"/>
       </w:pPr>
-      <w:bookmarkStart w:id="49" w:name="_Toc460550361"/>
+      <w:bookmarkStart w:id="50" w:name="_Toc460550361"/>
       <w:r>
         <w:t>Stosowane rozwiązania pomocnicze</w:t>
       </w:r>
-      <w:bookmarkEnd w:id="49"/>
+      <w:bookmarkEnd w:id="50"/>
     </w:p>
     <w:p>
       <w:pPr>
@@ -10262,11 +10605,12 @@
         </w:numPr>
         <w:jc w:val="both"/>
       </w:pPr>
-      <w:bookmarkStart w:id="50" w:name="_Toc460550362"/>
-      <w:r>
+      <w:bookmarkStart w:id="51" w:name="_Toc460550362"/>
+      <w:r>
+        <w:lastRenderedPageBreak/>
         <w:t>Sanford.Multimedia</w:t>
       </w:r>
-      <w:bookmarkEnd w:id="50"/>
+      <w:bookmarkEnd w:id="51"/>
     </w:p>
     <w:p>
       <w:pPr>
@@ -10367,14 +10711,7 @@
         <w:rPr>
           <w:rFonts w:ascii="Arial" w:hAnsi="Arial" w:cs="Arial"/>
         </w:rPr>
-        <w:t xml:space="preserve"> – odzwierciedla zdarzenia (sygnały) zachodzące w określonych momentach czasu, które zawierają różnorakie informacje związane z daną </w:t>
-      </w:r>
-      <w:r>
-        <w:rPr>
-          <w:rFonts w:ascii="Arial" w:hAnsi="Arial" w:cs="Arial"/>
-        </w:rPr>
-        <w:lastRenderedPageBreak/>
-        <w:t>chwilą; przykładem takich zdarzeń są przykładowo: zmiana tonacji, zmiana tempa, początek trwania określonego dźwięku lub jego koniec;</w:t>
+        <w:t xml:space="preserve"> – odzwierciedla zdarzenia (sygnały) zachodzące w określonych momentach czasu, które zawierają różnorakie informacje związane z daną chwilą; przykładem takich zdarzeń są przykładowo: zmiana tonacji, zmiana tempa, początek trwania określonego dźwięku lub jego koniec;</w:t>
       </w:r>
     </w:p>
     <w:p>
@@ -10633,11 +10970,11 @@
         </w:numPr>
         <w:jc w:val="both"/>
       </w:pPr>
-      <w:bookmarkStart w:id="51" w:name="_Toc460550363"/>
+      <w:bookmarkStart w:id="52" w:name="_Toc460550363"/>
       <w:r>
         <w:t>PSAMControlLibrary</w:t>
       </w:r>
-      <w:bookmarkEnd w:id="51"/>
+      <w:bookmarkEnd w:id="52"/>
     </w:p>
     <w:p>
       <w:pPr>
@@ -10659,7 +10996,7 @@
           <w:rStyle w:val="Odwoanieprzypisudolnego"/>
           <w:rFonts w:ascii="Arial" w:hAnsi="Arial" w:cs="Arial"/>
         </w:rPr>
-        <w:footnoteReference w:id="8"/>
+        <w:footnoteReference w:id="9"/>
       </w:r>
       <w:r>
         <w:rPr>
@@ -10704,7 +11041,14 @@
         <w:rPr>
           <w:rFonts w:ascii="Arial" w:hAnsi="Arial" w:cs="Arial"/>
         </w:rPr>
-        <w:t xml:space="preserve">. Udostępnia ona obiekty odwzorowujące elementy zapisu melodii na pięciolinii oraz umożliwia wygenerowanie widoku zapisu nutowego w formatce w technologii </w:t>
+        <w:t xml:space="preserve">. Udostępnia ona obiekty odwzorowujące elementy zapisu </w:t>
+      </w:r>
+      <w:r>
+        <w:rPr>
+          <w:rFonts w:ascii="Arial" w:hAnsi="Arial" w:cs="Arial"/>
+        </w:rPr>
+        <w:lastRenderedPageBreak/>
+        <w:t xml:space="preserve">melodii na pięciolinii oraz umożliwia wygenerowanie widoku zapisu nutowego w formatce w technologii </w:t>
       </w:r>
       <w:r>
         <w:rPr>
@@ -10927,7 +11271,6 @@
           <w:rFonts w:ascii="Arial" w:hAnsi="Arial" w:cs="Arial"/>
           <w:b/>
         </w:rPr>
-        <w:lastRenderedPageBreak/>
         <w:t>Rest</w:t>
       </w:r>
       <w:r>
@@ -10946,11 +11289,11 @@
         </w:numPr>
         <w:jc w:val="both"/>
       </w:pPr>
-      <w:bookmarkStart w:id="52" w:name="_Toc460550364"/>
+      <w:bookmarkStart w:id="53" w:name="_Toc460550364"/>
       <w:r>
         <w:t>PSAMWPFControlLibrary</w:t>
       </w:r>
-      <w:bookmarkEnd w:id="52"/>
+      <w:bookmarkEnd w:id="53"/>
     </w:p>
     <w:p>
       <w:pPr>
@@ -11019,7 +11362,7 @@
           <w:rFonts w:ascii="Arial" w:hAnsi="Arial" w:cs="Arial"/>
           <w:i/>
         </w:rPr>
-        <w:footnoteReference w:id="9"/>
+        <w:footnoteReference w:id="10"/>
       </w:r>
       <w:r>
         <w:rPr>
@@ -11152,7 +11495,7 @@
           <w:rFonts w:cs="Arial"/>
         </w:rPr>
       </w:pPr>
-      <w:bookmarkStart w:id="53" w:name="_Toc460550365"/>
+      <w:bookmarkStart w:id="54" w:name="_Toc460550365"/>
       <w:r>
         <w:rPr>
           <w:rFonts w:cs="Arial"/>
@@ -11160,7 +11503,7 @@
         <w:lastRenderedPageBreak/>
         <w:t>Ocena</w:t>
       </w:r>
-      <w:bookmarkEnd w:id="53"/>
+      <w:bookmarkEnd w:id="54"/>
     </w:p>
     <w:p>
       <w:pPr>
@@ -11176,11 +11519,11 @@
         <w:pStyle w:val="Nagwek2"/>
         <w:jc w:val="both"/>
       </w:pPr>
-      <w:bookmarkStart w:id="54" w:name="_Toc460550366"/>
+      <w:bookmarkStart w:id="55" w:name="_Toc460550366"/>
       <w:r>
         <w:t>Założenia testów</w:t>
       </w:r>
-      <w:bookmarkEnd w:id="54"/>
+      <w:bookmarkEnd w:id="55"/>
     </w:p>
     <w:p>
       <w:pPr>
@@ -11196,11 +11539,11 @@
         <w:pStyle w:val="Nagwek2"/>
         <w:jc w:val="both"/>
       </w:pPr>
-      <w:bookmarkStart w:id="55" w:name="_Toc460550367"/>
+      <w:bookmarkStart w:id="56" w:name="_Toc460550367"/>
       <w:r>
         <w:t>Wyniki testów</w:t>
       </w:r>
-      <w:bookmarkEnd w:id="55"/>
+      <w:bookmarkEnd w:id="56"/>
     </w:p>
     <w:p>
       <w:pPr>
@@ -11216,11 +11559,11 @@
         <w:pStyle w:val="Nagwek2"/>
         <w:jc w:val="both"/>
       </w:pPr>
-      <w:bookmarkStart w:id="56" w:name="_Toc460550368"/>
+      <w:bookmarkStart w:id="57" w:name="_Toc460550368"/>
       <w:r>
         <w:t>Kryteria oceny</w:t>
       </w:r>
-      <w:bookmarkEnd w:id="56"/>
+      <w:bookmarkEnd w:id="57"/>
       <w:r>
         <w:t xml:space="preserve"> </w:t>
       </w:r>
@@ -11239,11 +11582,11 @@
         <w:pStyle w:val="Nagwek2"/>
         <w:jc w:val="both"/>
       </w:pPr>
-      <w:bookmarkStart w:id="57" w:name="_Toc460550369"/>
+      <w:bookmarkStart w:id="58" w:name="_Toc460550369"/>
       <w:r>
         <w:t>Ocena jakości</w:t>
       </w:r>
-      <w:bookmarkEnd w:id="57"/>
+      <w:bookmarkEnd w:id="58"/>
     </w:p>
     <w:p>
       <w:pPr>
@@ -11285,7 +11628,7 @@
           <w:rFonts w:cs="Arial"/>
         </w:rPr>
       </w:pPr>
-      <w:bookmarkStart w:id="58" w:name="_Toc460550370"/>
+      <w:bookmarkStart w:id="59" w:name="_Toc460550370"/>
       <w:r>
         <w:rPr>
           <w:rFonts w:cs="Arial"/>
@@ -11293,7 +11636,7 @@
         <w:lastRenderedPageBreak/>
         <w:t>Podsumowanie</w:t>
       </w:r>
-      <w:bookmarkEnd w:id="58"/>
+      <w:bookmarkEnd w:id="59"/>
     </w:p>
     <w:p>
       <w:pPr>
@@ -11335,7 +11678,7 @@
           <w:rFonts w:cs="Arial"/>
         </w:rPr>
       </w:pPr>
-      <w:bookmarkStart w:id="59" w:name="_Toc460550371"/>
+      <w:bookmarkStart w:id="60" w:name="_Toc460550371"/>
       <w:r>
         <w:rPr>
           <w:rFonts w:cs="Arial"/>
@@ -11343,7 +11686,7 @@
         <w:lastRenderedPageBreak/>
         <w:t>Wykaz rysunków</w:t>
       </w:r>
-      <w:bookmarkEnd w:id="59"/>
+      <w:bookmarkEnd w:id="60"/>
     </w:p>
     <w:p>
       <w:pPr>
@@ -12178,7 +12521,7 @@
           <w:rFonts w:cs="Arial"/>
         </w:rPr>
       </w:pPr>
-      <w:bookmarkStart w:id="60" w:name="_Toc460550372"/>
+      <w:bookmarkStart w:id="61" w:name="_Toc460550372"/>
       <w:r>
         <w:rPr>
           <w:rFonts w:cs="Arial"/>
@@ -12186,7 +12529,7 @@
         <w:lastRenderedPageBreak/>
         <w:t>Wykaz tabel</w:t>
       </w:r>
-      <w:bookmarkEnd w:id="60"/>
+      <w:bookmarkEnd w:id="61"/>
     </w:p>
     <w:p>
       <w:pPr>
@@ -12334,7 +12677,7 @@
           <w:szCs w:val="20"/>
         </w:rPr>
       </w:pPr>
-      <w:bookmarkStart w:id="61" w:name="_Toc460550373"/>
+      <w:bookmarkStart w:id="62" w:name="_Toc460550373"/>
       <w:r>
         <w:rPr>
           <w:rFonts w:cs="Arial"/>
@@ -12342,7 +12685,7 @@
         <w:lastRenderedPageBreak/>
         <w:t>Wykaz literatury pomocniczej</w:t>
       </w:r>
-      <w:bookmarkEnd w:id="61"/>
+      <w:bookmarkEnd w:id="62"/>
       <w:r>
         <w:rPr>
           <w:rFonts w:cs="Arial"/>
@@ -12406,23 +12749,21 @@
         <w:fldChar w:fldCharType="end"/>
       </w:r>
     </w:p>
-    <w:bookmarkStart w:id="62" w:name="_Toc460550374" w:displacedByCustomXml="next"/>
+    <w:bookmarkStart w:id="63" w:name="_Toc460550374" w:displacedByCustomXml="next"/>
     <w:sdt>
       <w:sdtPr>
+        <w:rPr>
+          <w:rFonts w:asciiTheme="minorHAnsi" w:eastAsiaTheme="minorHAnsi" w:hAnsiTheme="minorHAnsi" w:cstheme="minorBidi"/>
+          <w:b w:val="0"/>
+          <w:sz w:val="22"/>
+          <w:szCs w:val="22"/>
+        </w:rPr>
         <w:id w:val="-161700321"/>
         <w:docPartObj>
           <w:docPartGallery w:val="Bibliographies"/>
           <w:docPartUnique/>
         </w:docPartObj>
       </w:sdtPr>
-      <w:sdtEndPr>
-        <w:rPr>
-          <w:rFonts w:asciiTheme="minorHAnsi" w:eastAsiaTheme="minorHAnsi" w:hAnsiTheme="minorHAnsi" w:cstheme="minorBidi"/>
-          <w:b w:val="0"/>
-          <w:sz w:val="22"/>
-          <w:szCs w:val="22"/>
-        </w:rPr>
-      </w:sdtEndPr>
       <w:sdtContent>
         <w:p>
           <w:pPr>
@@ -12431,7 +12772,7 @@
           <w:r>
             <w:t>Odwołania</w:t>
           </w:r>
-          <w:bookmarkEnd w:id="62"/>
+          <w:bookmarkEnd w:id="63"/>
         </w:p>
         <w:sdt>
           <w:sdtPr>
@@ -12532,7 +12873,7 @@
       </w:pPr>
     </w:p>
     <w:sectPr>
-      <w:footerReference w:type="default" r:id="rId22"/>
+      <w:footerReference w:type="default" r:id="rId23"/>
       <w:pgSz w:w="11906" w:h="16838"/>
       <w:pgMar w:top="1417" w:right="1417" w:bottom="1417" w:left="1417" w:header="708" w:footer="708" w:gutter="0"/>
       <w:cols w:space="708"/>
@@ -12624,6 +12965,22 @@
       </w:r>
     </w:p>
   </w:comment>
+  <w:comment w:id="49" w:author="Filipolo" w:date="2016-09-08T15:24:00Z" w:initials="F">
+    <w:p>
+      <w:pPr>
+        <w:pStyle w:val="Tekstkomentarza"/>
+      </w:pPr>
+      <w:r>
+        <w:rPr>
+          <w:rStyle w:val="Odwoaniedokomentarza"/>
+        </w:rPr>
+        <w:annotationRef/>
+      </w:r>
+      <w:r>
+        <w:t>Rozwinąć!</w:t>
+      </w:r>
+    </w:p>
+  </w:comment>
 </w:comments>
 </file>
 
@@ -12633,6 +12990,7 @@
   <w15:commentEx w15:paraId="5F1ED6DA" w15:done="0"/>
   <w15:commentEx w15:paraId="54DFEAEB" w15:done="0"/>
   <w15:commentEx w15:paraId="39C32612" w15:done="0"/>
+  <w15:commentEx w15:paraId="211FA0CC" w15:done="0"/>
 </w15:commentsEx>
 </file>
 
@@ -12689,7 +13047,7 @@
           <w:rPr>
             <w:noProof/>
           </w:rPr>
-          <w:t>1</w:t>
+          <w:t>21</w:t>
         </w:r>
         <w:r>
           <w:fldChar w:fldCharType="end"/>
@@ -12908,14 +13266,36 @@
         <w:t xml:space="preserve"> </w:t>
       </w:r>
       <w:r>
-        <w:t>http://www.codeproject.com/Articles/87329/PSAM-Control-Library</w:t>
-      </w:r>
-      <w:r>
-        <w:t>, strona odwiedzona dnia 22.03.2016 r.</w:t>
+        <w:t>http://www.codeproject.com/Articles/339416/Printing-large-WPF-UserControls</w:t>
+      </w:r>
+      <w:r>
+        <w:t>, strona odwiedzona w dniu 08.09.2016</w:t>
       </w:r>
     </w:p>
   </w:footnote>
   <w:footnote w:id="9">
+    <w:p>
+      <w:pPr>
+        <w:pStyle w:val="Tekstprzypisudolnego"/>
+      </w:pPr>
+      <w:r>
+        <w:rPr>
+          <w:rStyle w:val="Odwoanieprzypisudolnego"/>
+        </w:rPr>
+        <w:footnoteRef/>
+      </w:r>
+      <w:r>
+        <w:t xml:space="preserve"> </w:t>
+      </w:r>
+      <w:r>
+        <w:t>http://www.codeproject.com/Articles/87329/PSAM-Control-Library</w:t>
+      </w:r>
+      <w:r>
+        <w:t>, strona odwiedzona dnia 22.03.2016 r.</w:t>
+      </w:r>
+    </w:p>
+  </w:footnote>
+  <w:footnote w:id="10">
     <w:p>
       <w:pPr>
         <w:pStyle w:val="Tekstprzypisudolnego"/>
@@ -15445,7 +15825,7 @@
 </file>
 
 <file path=customXml/itemProps1.xml><?xml version="1.0" encoding="utf-8"?>
-<ds:datastoreItem xmlns:ds="http://schemas.openxmlformats.org/officeDocument/2006/customXml" ds:itemID="{9579AF2B-F14E-4D86-9C80-E2155281A9A4}">
+<ds:datastoreItem xmlns:ds="http://schemas.openxmlformats.org/officeDocument/2006/customXml" ds:itemID="{94B61944-883F-4026-9B29-C4FEBEB8B0D1}">
   <ds:schemaRefs>
     <ds:schemaRef ds:uri="http://schemas.openxmlformats.org/officeDocument/2006/bibliography"/>
   </ds:schemaRefs>

</xml_diff>